<commit_message>
Ajustes em sumário de entrega
</commit_message>
<xml_diff>
--- a/1-Modelagem_de_Negocios/1.1-Documentos_Auxiliares/1.1.1-Sumário_de_entregas/Sumário de entrega da fase 1.docx
+++ b/1-Modelagem_de_Negocios/1.1-Documentos_Auxiliares/1.1.1-Sumário_de_entregas/Sumário de entrega da fase 1.docx
@@ -194,6 +194,8 @@
         </w:rPr>
         <w:t xml:space="preserve"> </w:t>
       </w:r>
+      <w:bookmarkStart w:id="0" w:name="_GoBack"/>
+      <w:bookmarkEnd w:id="0"/>
     </w:p>
     <w:p>
       <w:pPr>
@@ -282,15 +284,13 @@
         <w:rPr>
           <w:b/>
         </w:rPr>
-        <w:t>Relatório de não conf</w:t>
-      </w:r>
-      <w:bookmarkStart w:id="0" w:name="_GoBack"/>
-      <w:bookmarkEnd w:id="0"/>
+        <w:t>Relatório de não conformidades</w:t>
+      </w:r>
       <w:r>
         <w:rPr>
           <w:b/>
         </w:rPr>
-        <w:t>ormidades</w:t>
+        <w:t>:</w:t>
       </w:r>
     </w:p>
     <w:p>
@@ -305,14 +305,18 @@
           <w:rPr>
             <w:rStyle w:val="Hyperlink"/>
           </w:rPr>
-          <w:t>https://github.com/LucasBoz/apae/blob/master/7-Gerenciamento_de_Projeto/7.1-Planejamento/sistema%20APAE(image).jpg</w:t>
+          <w:t>https://github.com/LucasBoz/apae/blob/1.0.0-RELEASE/7-Gerenciamento_de_Projeto/7.3-Relatorio/Relat%C3%B3rio%20de%20n%C3%A3o%20conformidades.pdf</w:t>
         </w:r>
       </w:hyperlink>
     </w:p>
     <w:p>
       <w:pPr>
-        <w:widowControl w:val="0"/>
-        <w:jc w:val="both"/>
+        <w:ind w:left="720"/>
+      </w:pPr>
+    </w:p>
+    <w:p>
+      <w:pPr>
+        <w:ind w:left="720"/>
       </w:pPr>
     </w:p>
     <w:p>
@@ -330,12 +334,36 @@
         <w:rPr>
           <w:b/>
         </w:rPr>
-        <w:t>Estrutura analítica do projeto;</w:t>
-      </w:r>
-    </w:p>
-    <w:p>
-      <w:pPr>
-        <w:ind w:left="720"/>
+        <w:t>Documentos auxiliares:</w:t>
+      </w:r>
+    </w:p>
+    <w:p>
+      <w:pPr>
+        <w:pStyle w:val="ListParagraph"/>
+        <w:numPr>
+          <w:ilvl w:val="1"/>
+          <w:numId w:val="6"/>
+        </w:numPr>
+      </w:pPr>
+      <w:r>
+        <w:t>Formulários da APAE referentes a primeira entrega:</w:t>
+      </w:r>
+    </w:p>
+    <w:p>
+      <w:pPr>
+        <w:pStyle w:val="ListParagraph"/>
+        <w:numPr>
+          <w:ilvl w:val="2"/>
+          <w:numId w:val="6"/>
+        </w:numPr>
+      </w:pPr>
+      <w:r>
+        <w:t>Matrícula do aluno</w:t>
+      </w:r>
+    </w:p>
+    <w:p>
+      <w:pPr>
+        <w:ind w:left="2160"/>
       </w:pPr>
       <w:r>
         <w:t xml:space="preserve">Link: </w:t>
@@ -345,13 +373,98 @@
           <w:rPr>
             <w:rStyle w:val="Hyperlink"/>
           </w:rPr>
-          <w:t>https://github.com/LucasBoz/apae/blob/master/7-Gerenciamento_de_Projeto/7.1-Planejamento/sistema%20APAE(image).jpg</w:t>
+          <w:t>https://github.com/LucasBoz/apae/blob/1.0.0-RELEASE/1-Modelagem_de_Negocios/1.1-Documentos_Auxiliares/1.1.2-Formul%C3%A1rios/Matr%C3%ADcula%20de%20aluno%20-%20Formul%C3%A1rio%206.pdf</w:t>
         </w:r>
       </w:hyperlink>
     </w:p>
     <w:p>
       <w:pPr>
-        <w:ind w:left="720"/>
+        <w:ind w:left="2160"/>
+      </w:pPr>
+    </w:p>
+    <w:p>
+      <w:pPr>
+        <w:ind w:left="2160"/>
+      </w:pPr>
+    </w:p>
+    <w:p>
+      <w:pPr>
+        <w:pStyle w:val="ListParagraph"/>
+        <w:numPr>
+          <w:ilvl w:val="2"/>
+          <w:numId w:val="6"/>
+        </w:numPr>
+      </w:pPr>
+      <w:r>
+        <w:t>Triagem de assistente social</w:t>
+      </w:r>
+    </w:p>
+    <w:p>
+      <w:pPr>
+        <w:pStyle w:val="ListParagraph"/>
+        <w:ind w:left="2160"/>
+      </w:pPr>
+      <w:r>
+        <w:t xml:space="preserve">Link: </w:t>
+      </w:r>
+      <w:hyperlink r:id="rId9" w:history="1">
+        <w:r>
+          <w:rPr>
+            <w:rStyle w:val="Hyperlink"/>
+          </w:rPr>
+          <w:t>https://github.com/LucasBoz/apae/blob/1.0.0-RELEASE/1-Modelagem_de_Negocios/1.1-Documentos_Auxiliares/1.1.2-Formul%C3%A1rios/Triagem%20de%20assistente%20social%20-%20Formul%C3%A1rio%201.pdf</w:t>
+        </w:r>
+      </w:hyperlink>
+    </w:p>
+    <w:p>
+      <w:pPr>
+        <w:pStyle w:val="ListParagraph"/>
+        <w:ind w:left="2160"/>
+      </w:pPr>
+    </w:p>
+    <w:p>
+      <w:pPr>
+        <w:pStyle w:val="ListParagraph"/>
+        <w:numPr>
+          <w:ilvl w:val="2"/>
+          <w:numId w:val="6"/>
+        </w:numPr>
+      </w:pPr>
+      <w:r>
+        <w:t>Ficha de identificação</w:t>
+      </w:r>
+    </w:p>
+    <w:p>
+      <w:pPr>
+        <w:ind w:left="2160"/>
+      </w:pPr>
+      <w:r>
+        <w:lastRenderedPageBreak/>
+        <w:t xml:space="preserve">Link: </w:t>
+      </w:r>
+      <w:hyperlink r:id="rId10" w:history="1">
+        <w:r>
+          <w:rPr>
+            <w:rStyle w:val="Hyperlink"/>
+          </w:rPr>
+          <w:t>https://github.com/LucasBoz/apae/blob/1.0.0-RELEASE/1-Modelagem_de_Negocios/1.1-Documentos_Auxiliares/1.1.2-Formul%C3%A1rios/ficha%20de%20identifica%C3%A7%C3%A3o%20-%20Formul%C3%A1rio%208.pdf</w:t>
+        </w:r>
+      </w:hyperlink>
+    </w:p>
+    <w:p>
+      <w:pPr>
+        <w:ind w:left="2160"/>
+      </w:pPr>
+    </w:p>
+    <w:p>
+      <w:pPr>
+        <w:ind w:left="1440" w:firstLine="720"/>
+      </w:pPr>
+    </w:p>
+    <w:p>
+      <w:pPr>
+        <w:widowControl w:val="0"/>
+        <w:jc w:val="both"/>
       </w:pPr>
     </w:p>
     <w:p>
@@ -369,6 +482,45 @@
         <w:rPr>
           <w:b/>
         </w:rPr>
+        <w:t>Estrutura analítica do projeto;</w:t>
+      </w:r>
+    </w:p>
+    <w:p>
+      <w:pPr>
+        <w:ind w:left="720"/>
+      </w:pPr>
+      <w:r>
+        <w:t xml:space="preserve">Link: </w:t>
+      </w:r>
+      <w:hyperlink r:id="rId11" w:history="1">
+        <w:r>
+          <w:rPr>
+            <w:rStyle w:val="Hyperlink"/>
+          </w:rPr>
+          <w:t>https://github.com/LucasBoz/apae/blob/1.0.0-RELEASE/7-Gerenciamento_de_Projeto/7.1-Planejamento/sistema%20APAE(image).jpg</w:t>
+        </w:r>
+      </w:hyperlink>
+    </w:p>
+    <w:p>
+      <w:pPr>
+        <w:ind w:left="720"/>
+      </w:pPr>
+    </w:p>
+    <w:p>
+      <w:pPr>
+        <w:pStyle w:val="ListParagraph"/>
+        <w:numPr>
+          <w:ilvl w:val="0"/>
+          <w:numId w:val="6"/>
+        </w:numPr>
+        <w:rPr>
+          <w:b/>
+        </w:rPr>
+      </w:pPr>
+      <w:r>
+        <w:rPr>
+          <w:b/>
+        </w:rPr>
         <w:t>Cronograma de atividades;</w:t>
       </w:r>
     </w:p>
@@ -382,7 +534,7 @@
       <w:r>
         <w:t xml:space="preserve"> </w:t>
       </w:r>
-      <w:hyperlink r:id="rId9" w:history="1">
+      <w:hyperlink r:id="rId12" w:history="1">
         <w:r>
           <w:rPr>
             <w:rStyle w:val="Hyperlink"/>
@@ -435,12 +587,12 @@
       <w:r>
         <w:t xml:space="preserve"> </w:t>
       </w:r>
-      <w:hyperlink r:id="rId10" w:history="1">
+      <w:hyperlink r:id="rId13" w:history="1">
         <w:r>
           <w:rPr>
             <w:rStyle w:val="Hyperlink"/>
           </w:rPr>
-          <w:t>https://github.com/LucasBoz/apae/blob/master/1-Modelagem_de_Negocios/1.3-Visao/Documento%20de%20Vis%C3%A3o%20-%20APAE.pdf</w:t>
+          <w:t>https://github.com/LucasBoz/apae/blob/1.0.0-RELEASE/7-Gerenciamento_de_Projeto/7.1-Planejamento/Cronograma.pdf</w:t>
         </w:r>
       </w:hyperlink>
     </w:p>
@@ -487,21 +639,25 @@
     <w:p>
       <w:pPr>
         <w:ind w:left="1440"/>
+      </w:pPr>
+      <w:r>
         <w:rPr>
           <w:lang w:val="en-US"/>
         </w:rPr>
-      </w:pPr>
+        <w:t>Link</w:t>
+      </w:r>
       <w:r>
         <w:rPr>
           <w:lang w:val="en-US"/>
         </w:rPr>
-        <w:t>Link</w:t>
-      </w:r>
+        <w:t xml:space="preserve"> 1 </w:t>
+      </w:r>
+      <w:proofErr w:type="gramStart"/>
       <w:r>
         <w:rPr>
           <w:lang w:val="en-US"/>
         </w:rPr>
-        <w:t xml:space="preserve"> 1 HTML </w:t>
+        <w:t xml:space="preserve">HTML </w:t>
       </w:r>
       <w:r>
         <w:rPr>
@@ -509,19 +665,19 @@
         </w:rPr>
         <w:t>:</w:t>
       </w:r>
+      <w:proofErr w:type="gramEnd"/>
       <w:r>
         <w:rPr>
           <w:lang w:val="en-US"/>
         </w:rPr>
         <w:t xml:space="preserve"> </w:t>
       </w:r>
-      <w:hyperlink r:id="rId11" w:history="1">
+      <w:hyperlink r:id="rId14" w:history="1">
         <w:r>
           <w:rPr>
             <w:rStyle w:val="Hyperlink"/>
-            <w:lang w:val="en-US"/>
           </w:rPr>
-          <w:t>https://github.com/LucasBoz/apae/blob/master/1-Modelagem_de_Negocios/1.2-Modelos_BPMN/novo-html-aluno/index.html</w:t>
+          <w:t>https://github.com/LucasBoz/apae/blob/1.0.0-RELEASE/1-Modelagem_de_Negocios/1.2-Modelos_BPMN/novo-html-aluno/index.html</w:t>
         </w:r>
       </w:hyperlink>
     </w:p>
@@ -536,37 +692,52 @@
     <w:p>
       <w:pPr>
         <w:ind w:left="1440"/>
+      </w:pPr>
+      <w:r>
         <w:rPr>
           <w:lang w:val="en-US"/>
         </w:rPr>
-      </w:pPr>
+        <w:t xml:space="preserve">Link </w:t>
+      </w:r>
       <w:r>
         <w:rPr>
           <w:lang w:val="en-US"/>
         </w:rPr>
-        <w:t xml:space="preserve">Link </w:t>
+        <w:t>2</w:t>
       </w:r>
       <w:r>
         <w:rPr>
           <w:lang w:val="en-US"/>
         </w:rPr>
-        <w:t>2</w:t>
-      </w:r>
+        <w:t xml:space="preserve"> </w:t>
+      </w:r>
+      <w:proofErr w:type="gramStart"/>
       <w:r>
         <w:rPr>
           <w:lang w:val="en-US"/>
         </w:rPr>
-        <w:t xml:space="preserve"> PNG : </w:t>
-      </w:r>
-      <w:hyperlink r:id="rId12" w:history="1">
+        <w:t>PNG :</w:t>
+      </w:r>
+      <w:proofErr w:type="gramEnd"/>
+      <w:r>
+        <w:rPr>
+          <w:lang w:val="en-US"/>
+        </w:rPr>
+        <w:t xml:space="preserve"> </w:t>
+      </w:r>
+      <w:hyperlink r:id="rId15" w:history="1">
         <w:r>
           <w:rPr>
             <w:rStyle w:val="Hyperlink"/>
-            <w:lang w:val="en-US"/>
           </w:rPr>
-          <w:t>https://github.com/LucasBoz/apae/blob/master/1-Modelagem_de_Negocios/1.2-Modelos_BPMN/novo-aluno.png</w:t>
+          <w:t>https://github.com/LucasBoz/apae/blob/1.0.0-RELEASE/1-Modelagem_de_Negocios/1.2-Modelos_BPMN/novo-aluno.png</w:t>
         </w:r>
       </w:hyperlink>
+    </w:p>
+    <w:p>
+      <w:pPr>
+        <w:ind w:left="1440"/>
+      </w:pPr>
     </w:p>
     <w:p>
       <w:pPr>
@@ -591,21 +762,25 @@
     <w:p>
       <w:pPr>
         <w:ind w:left="1440"/>
+      </w:pPr>
+      <w:r>
         <w:rPr>
           <w:lang w:val="en-US"/>
         </w:rPr>
-      </w:pPr>
+        <w:t>Link</w:t>
+      </w:r>
       <w:r>
         <w:rPr>
           <w:lang w:val="en-US"/>
         </w:rPr>
-        <w:t>Link</w:t>
-      </w:r>
+        <w:t xml:space="preserve"> 1 </w:t>
+      </w:r>
+      <w:proofErr w:type="gramStart"/>
       <w:r>
         <w:rPr>
           <w:lang w:val="en-US"/>
         </w:rPr>
-        <w:t xml:space="preserve"> 1 HTML </w:t>
+        <w:t xml:space="preserve">HTML </w:t>
       </w:r>
       <w:r>
         <w:rPr>
@@ -613,19 +788,19 @@
         </w:rPr>
         <w:t>:</w:t>
       </w:r>
+      <w:proofErr w:type="gramEnd"/>
       <w:r>
         <w:rPr>
           <w:lang w:val="en-US"/>
         </w:rPr>
         <w:t xml:space="preserve"> </w:t>
       </w:r>
-      <w:hyperlink r:id="rId13" w:history="1">
+      <w:hyperlink r:id="rId16" w:history="1">
         <w:r>
           <w:rPr>
             <w:rStyle w:val="Hyperlink"/>
-            <w:lang w:val="en-US"/>
           </w:rPr>
-          <w:t>https://github.com/LucasBoz/apae/blob/master/1-Modelagem_de_Negocios/1.2-Modelos_BPMN/avaliacoes-periodicas-html/index.html</w:t>
+          <w:t>https://github.com/LucasBoz/apae/blob/1.0.0-RELEASE/1-Modelagem_de_Negocios/1.2-Modelos_BPMN/avaliacoes-periodicas-html/index.html</w:t>
         </w:r>
       </w:hyperlink>
     </w:p>
@@ -640,27 +815,41 @@
     <w:p>
       <w:pPr>
         <w:ind w:left="1440"/>
+      </w:pPr>
+      <w:r>
         <w:rPr>
           <w:lang w:val="en-US"/>
         </w:rPr>
-      </w:pPr>
+        <w:t xml:space="preserve">Link 2 </w:t>
+      </w:r>
+      <w:proofErr w:type="gramStart"/>
       <w:r>
         <w:rPr>
           <w:lang w:val="en-US"/>
         </w:rPr>
-        <w:t xml:space="preserve">Link 2 PNG : </w:t>
-      </w:r>
-      <w:hyperlink r:id="rId14" w:history="1">
+        <w:t>PNG :</w:t>
+      </w:r>
+      <w:proofErr w:type="gramEnd"/>
+      <w:r>
+        <w:rPr>
+          <w:lang w:val="en-US"/>
+        </w:rPr>
+        <w:t xml:space="preserve"> </w:t>
+      </w:r>
+      <w:hyperlink r:id="rId17" w:history="1">
         <w:r>
           <w:rPr>
             <w:rStyle w:val="Hyperlink"/>
-            <w:lang w:val="en-US"/>
           </w:rPr>
-          <w:t>https://github.com/LucasBoz/apae/blob/master/1-Modelagem_de_Negocios/1.2-Modelos_BPMN/novo-aluno.png</w:t>
+          <w:t>https://github.com/LucasBoz/apae/blob/1.0.0-RELEASE/1-Modelagem_de_Negocios/1.2-Modelos_BPMN/avaliacoes-periodicas.png</w:t>
         </w:r>
       </w:hyperlink>
     </w:p>
-    <w:p/>
+    <w:p>
+      <w:pPr>
+        <w:ind w:left="1440"/>
+      </w:pPr>
+    </w:p>
     <w:p>
       <w:pPr>
         <w:pStyle w:val="ListParagraph"/>
@@ -694,24 +883,41 @@
     <w:p>
       <w:pPr>
         <w:ind w:left="720"/>
-        <w:rPr>
-          <w:b/>
-        </w:rPr>
-      </w:pPr>
-      <w:r>
+      </w:pPr>
+      <w:r>
+        <w:lastRenderedPageBreak/>
         <w:t>Lista de requisitos</w:t>
       </w:r>
       <w:r>
-        <w:t xml:space="preserve">: </w:t>
-      </w:r>
-      <w:hyperlink r:id="rId15" w:history="1">
+        <w:t>:</w:t>
+      </w:r>
+    </w:p>
+    <w:p>
+      <w:pPr>
+        <w:ind w:left="720"/>
+      </w:pPr>
+      <w:r>
+        <w:t>Link:</w:t>
+      </w:r>
+      <w:r>
+        <w:t xml:space="preserve"> </w:t>
+      </w:r>
+      <w:hyperlink r:id="rId18" w:history="1">
         <w:r>
           <w:rPr>
             <w:rStyle w:val="Hyperlink"/>
           </w:rPr>
-          <w:t>https://github.com/LucasBoz/apae/blob/master/2-Requisitos/2.2-Lista_de_Requisitos/requisitos.pdf</w:t>
+          <w:t>https://github.com/LucasBoz/apae/blob/1.0.0-RELEASE/2-Requisitos/2.2-Lista_de_Requisitos/requisitos.pdf</w:t>
         </w:r>
       </w:hyperlink>
+    </w:p>
+    <w:p>
+      <w:pPr>
+        <w:ind w:left="720"/>
+        <w:rPr>
+          <w:b/>
+        </w:rPr>
+      </w:pPr>
     </w:p>
     <w:p>
       <w:pPr>
@@ -737,12 +943,12 @@
       <w:r>
         <w:t xml:space="preserve">Link: </w:t>
       </w:r>
-      <w:hyperlink r:id="rId16" w:history="1">
+      <w:hyperlink r:id="rId19" w:history="1">
         <w:r>
           <w:rPr>
             <w:rStyle w:val="Hyperlink"/>
           </w:rPr>
-          <w:t>https://github.com/LucasBoz/apae/blob/master/2-Requisitos/2.2-Lista_de_Requisitos/requisitos-imagens/negocio/Requisitos%20de%20neg%C3%B3cio.png</w:t>
+          <w:t>https://github.com/LucasBoz/apae/blob/1.0.0-RELEASE/2-Requisitos/2.2-Lista_de_Requisitos/requisitos.pdf</w:t>
         </w:r>
       </w:hyperlink>
     </w:p>
@@ -778,19 +984,28 @@
       <w:pPr>
         <w:ind w:left="1440"/>
       </w:pPr>
-      <w:hyperlink r:id="rId17" w:history="1">
+      <w:r>
+        <w:t xml:space="preserve">Link: </w:t>
+      </w:r>
+      <w:hyperlink r:id="rId20" w:history="1">
         <w:r>
           <w:rPr>
             <w:rStyle w:val="Hyperlink"/>
           </w:rPr>
-          <w:t>https://github.com/LucasBoz/apae/blob/master/2-Requisitos/2.2-Lista_de_Requisitos/requisitos-imagens/funcionais/Agregador/Agregador.png</w:t>
+          <w:t>https://github.com/LucasBoz/apae/blob/1.0.0-RELEASE/2-Requisitos/2.2-Lista_de_Requisitos/requisitos-imagens/funcionais/Agregador/Agregador.png</w:t>
         </w:r>
       </w:hyperlink>
     </w:p>
     <w:p>
       <w:pPr>
+        <w:tabs>
+          <w:tab w:val="left" w:pos="4575"/>
+        </w:tabs>
         <w:ind w:left="1440"/>
       </w:pPr>
+      <w:r>
+        <w:tab/>
+      </w:r>
     </w:p>
     <w:p>
       <w:pPr>
@@ -816,14 +1031,32 @@
       <w:r>
         <w:t xml:space="preserve">Gerenciar alunos : PNG : </w:t>
       </w:r>
-      <w:hyperlink r:id="rId18" w:history="1">
+    </w:p>
+    <w:p>
+      <w:pPr>
+        <w:pStyle w:val="ListParagraph"/>
+        <w:ind w:left="2160"/>
+      </w:pPr>
+      <w:r>
+        <w:t>Link:</w:t>
+      </w:r>
+      <w:r>
+        <w:t xml:space="preserve"> </w:t>
+      </w:r>
+      <w:hyperlink r:id="rId21" w:history="1">
         <w:r>
           <w:rPr>
             <w:rStyle w:val="Hyperlink"/>
           </w:rPr>
-          <w:t>https://github.com/LucasBoz/apae/blob/master/2-Requisitos/2.2-Lista_de_Requisitos/requisitos-imagens/funcionais/Gerenciar%20aluno/Gerenciar%20aluno.png</w:t>
+          <w:t>https://github.com/LucasBoz/apae/blob/1.0.0-RELEASE/2-Requisitos/2.2-Lista_de_Requisitos/requisitos-imagens/funcionais/Gerenciar%20aluno/Gerenciar%20aluno.png</w:t>
         </w:r>
       </w:hyperlink>
+    </w:p>
+    <w:p>
+      <w:pPr>
+        <w:pStyle w:val="ListParagraph"/>
+        <w:ind w:left="2160"/>
+      </w:pPr>
     </w:p>
     <w:p>
       <w:pPr>
@@ -839,17 +1072,25 @@
     </w:p>
     <w:p>
       <w:pPr>
-        <w:pStyle w:val="ListParagraph"/>
         <w:ind w:left="2160"/>
       </w:pPr>
-      <w:hyperlink r:id="rId19" w:history="1">
+      <w:r>
+        <w:t xml:space="preserve">Link: </w:t>
+      </w:r>
+      <w:hyperlink r:id="rId22" w:history="1">
         <w:r>
           <w:rPr>
             <w:rStyle w:val="Hyperlink"/>
           </w:rPr>
-          <w:t>https://github.com/LucasBoz/apae/blob/master/2-Requisitos/2.2-Lista_de_Requisitos/requisitos-imagens/funcionais/Gerenciar%20matr%C3%ADcula/Gerenciar%20matr%C3%ADcula.png</w:t>
+          <w:t>https://github.com/LucasBoz/apae/blob/1.0.0-RELEASE/2-Requisitos/2.2-Lista_de_Requisitos/requisitos-imagens/funcionais/Gerenciar%20matr%C3%ADcula/Gerenciar%20matr%C3%ADcula.png</w:t>
         </w:r>
       </w:hyperlink>
+    </w:p>
+    <w:p>
+      <w:pPr>
+        <w:pStyle w:val="ListParagraph"/>
+        <w:ind w:left="2160"/>
+      </w:pPr>
     </w:p>
     <w:p>
       <w:pPr>
@@ -868,12 +1109,15 @@
         <w:pStyle w:val="ListParagraph"/>
         <w:ind w:left="2160"/>
       </w:pPr>
-      <w:hyperlink r:id="rId20" w:history="1">
+      <w:r>
+        <w:t xml:space="preserve">Link: </w:t>
+      </w:r>
+      <w:hyperlink r:id="rId23" w:history="1">
         <w:r>
           <w:rPr>
             <w:rStyle w:val="Hyperlink"/>
           </w:rPr>
-          <w:t>https://github.com/LucasBoz/apae/blob/master/2-Requisitos/2.2-Lista_de_Requisitos/requisitos-imagens/funcionais/Gerenciar%20triagem%20de%20assistente%20social/Gerenciar%20triagem.png</w:t>
+          <w:t>https://github.com/LucasBoz/apae/blob/1.0.0-RELEASE/2-Requisitos/2.2-Lista_de_Requisitos/requisitos-imagens/funcionais/Gerenciar%20triagem%20de%20assistente%20social/Gerenciar%20triagem.png</w:t>
         </w:r>
       </w:hyperlink>
     </w:p>
@@ -903,23 +1147,23 @@
     </w:p>
     <w:p>
       <w:pPr>
-        <w:ind w:left="720"/>
+        <w:ind w:left="1080"/>
       </w:pPr>
       <w:r>
         <w:t xml:space="preserve">Link: </w:t>
       </w:r>
-      <w:hyperlink r:id="rId21" w:history="1">
+      <w:hyperlink r:id="rId24" w:history="1">
         <w:r>
           <w:rPr>
             <w:rStyle w:val="Hyperlink"/>
           </w:rPr>
-          <w:t>https://github.com/LucasBoz/apae/blob/master/2-Requisitos/2.2-Lista_de_Requisitos/requisitos-imagens/n%C3%A3o%20funcionais/n%C3%A3o%20funcionais.png</w:t>
+          <w:t>https://github.com/LucasBoz/apae/blob/1.0.0-RELEASE/2-Requisitos/2.2-Lista_de_Requisitos/requisitos-imagens/n%C3%A3o%20funcionais/n%C3%A3o%20funcionais.png</w:t>
         </w:r>
       </w:hyperlink>
     </w:p>
     <w:p>
       <w:pPr>
-        <w:ind w:left="720"/>
+        <w:ind w:left="1080"/>
       </w:pPr>
     </w:p>
     <w:p>
@@ -944,19 +1188,24 @@
     </w:p>
     <w:p>
       <w:pPr>
-        <w:ind w:left="720"/>
+        <w:ind w:left="1080"/>
       </w:pPr>
       <w:r>
         <w:t xml:space="preserve">Link: </w:t>
       </w:r>
-      <w:hyperlink r:id="rId22" w:history="1">
+      <w:hyperlink r:id="rId25" w:history="1">
         <w:r>
           <w:rPr>
             <w:rStyle w:val="Hyperlink"/>
           </w:rPr>
-          <w:t>https://github.com/LucasBoz/apae/blob/master/2-Requisitos/2.2-Lista_de_Requisitos/requisitos-imagens/transi%C3%A7%C3%A3o/transi%C3%A7%C3%A3o.png</w:t>
+          <w:t>https://github.com/LucasBoz/apae/blob/1.0.0-RELEASE/2-Requisitos/2.2-Lista_de_Requisitos/requisitos-imagens/transi%C3%A7%C3%A3o/transi%C3%A7%C3%A3o.png</w:t>
         </w:r>
       </w:hyperlink>
+    </w:p>
+    <w:p>
+      <w:pPr>
+        <w:ind w:left="1080"/>
+      </w:pPr>
     </w:p>
     <w:p>
       <w:pPr>
@@ -996,17 +1245,17 @@
     </w:p>
     <w:p>
       <w:pPr>
-        <w:ind w:left="360"/>
+        <w:ind w:left="720"/>
       </w:pPr>
       <w:r>
         <w:t xml:space="preserve">Link: </w:t>
       </w:r>
-      <w:hyperlink r:id="rId23" w:history="1">
+      <w:hyperlink r:id="rId26" w:history="1">
         <w:r>
           <w:rPr>
             <w:rStyle w:val="Hyperlink"/>
           </w:rPr>
-          <w:t>https://github.com/LucasBoz/apae/blob/master/2-Requisitos/2.3-Prototipos_de_Tela/Sistema%20APAE.pdf</w:t>
+          <w:t>https://github.com/LucasBoz/apae/blob/1.0.0-RELEASE/2-Requisitos/2.3-Prototipos_de_Tela/Sistema%20APAE.pdf</w:t>
         </w:r>
       </w:hyperlink>
     </w:p>
@@ -1031,20 +1280,17 @@
     </w:p>
     <w:p>
       <w:pPr>
-        <w:ind w:left="360"/>
-        <w:rPr>
-          <w:b/>
-        </w:rPr>
+        <w:ind w:left="720"/>
       </w:pPr>
       <w:r>
         <w:t xml:space="preserve">Link: </w:t>
       </w:r>
-      <w:hyperlink r:id="rId24" w:history="1">
+      <w:hyperlink r:id="rId27" w:history="1">
         <w:r>
           <w:rPr>
             <w:rStyle w:val="Hyperlink"/>
           </w:rPr>
-          <w:t>https://github.com/LucasBoz/apae/blob/master/3-Analise_e_Design/3.1-Diagramas_de_Caso_de_Uso/Cassos%20de%20uso.pdf</w:t>
+          <w:t>https://github.com/LucasBoz/apae/blob/1.0.0-RELEASE/3-Analise_e_Design/3.1-Diagramas_de_Caso_de_Uso/Cassos%20de%20uso.pdf</w:t>
         </w:r>
       </w:hyperlink>
     </w:p>
@@ -1080,7 +1326,7 @@
     </w:p>
     <w:p>
       <w:pPr>
-        <w:ind w:left="360"/>
+        <w:ind w:left="720"/>
       </w:pPr>
       <w:r>
         <w:t>Link</w:t>
@@ -1094,12 +1340,12 @@
       <w:r>
         <w:t xml:space="preserve"> </w:t>
       </w:r>
-      <w:hyperlink r:id="rId25" w:history="1">
+      <w:hyperlink r:id="rId28" w:history="1">
         <w:r>
           <w:rPr>
             <w:rStyle w:val="Hyperlink"/>
           </w:rPr>
-          <w:t>https://github.com/LucasBoz/apae/blob/master/3-Analise_e_Design/3.3-Diagrama_de_Entidade_Relacionamento/entidade%20relacionamento.pdf</w:t>
+          <w:t>https://github.com/LucasBoz/apae/blob/1.0.0-RELEASE/3-Analise_e_Design/3.3-Diagrama_de_Entidade_Relacionamento/entidade%20relacionamento.pdf</w:t>
         </w:r>
       </w:hyperlink>
     </w:p>
@@ -1110,19 +1356,24 @@
     </w:p>
     <w:p>
       <w:pPr>
-        <w:ind w:left="360"/>
+        <w:ind w:left="720"/>
       </w:pPr>
       <w:r>
         <w:t xml:space="preserve">Link 2 PNG: </w:t>
       </w:r>
-      <w:hyperlink r:id="rId26" w:history="1">
+      <w:hyperlink r:id="rId29" w:history="1">
         <w:r>
           <w:rPr>
             <w:rStyle w:val="Hyperlink"/>
           </w:rPr>
-          <w:t>https://github.com/LucasBoz/apae/blob/master/3-Analise_e_Design/3.3-Diagrama_de_Entidade_Relacionamento/entidade%20relacionamento.png</w:t>
+          <w:t>https://github.com/LucasBoz/apae/blob/1.0.0-RELEASE/3-Analise_e_Design/3.3-Diagrama_de_Entidade_Relacionamento/entidade%20relacionamento.png</w:t>
         </w:r>
       </w:hyperlink>
+    </w:p>
+    <w:p>
+      <w:pPr>
+        <w:ind w:left="720"/>
+      </w:pPr>
     </w:p>
     <w:p>
       <w:pPr>
@@ -1154,34 +1405,19 @@
     </w:p>
     <w:p>
       <w:pPr>
-        <w:ind w:left="360"/>
+        <w:ind w:left="720"/>
       </w:pPr>
       <w:r>
         <w:t xml:space="preserve">Link: </w:t>
       </w:r>
-      <w:hyperlink r:id="rId27" w:history="1">
+      <w:hyperlink r:id="rId30" w:history="1">
         <w:r>
           <w:rPr>
             <w:rStyle w:val="Hyperlink"/>
           </w:rPr>
-          <w:t>https://github.com/LucasBoz/apae/blob/master/2-Requisitos/2.5-Planilha_de_Contagem/Planilha%20de%20Contagem.pdf</w:t>
+          <w:t>https://github.com/LucasBoz/apae/blob/1.0.0-RELEASE/2-Requisitos/2.5-Planilha_de_Contagem/Planilha%20de%20Contagem.pdf</w:t>
         </w:r>
       </w:hyperlink>
-    </w:p>
-    <w:p>
-      <w:pPr>
-        <w:ind w:left="1080"/>
-      </w:pPr>
-    </w:p>
-    <w:p>
-      <w:pPr>
-        <w:ind w:left="720"/>
-      </w:pPr>
-    </w:p>
-    <w:p>
-      <w:pPr>
-        <w:ind w:left="720"/>
-      </w:pPr>
     </w:p>
     <w:p>
       <w:pPr>
@@ -1213,12 +1449,12 @@
         <w:rPr>
           <w:b/>
         </w:rPr>
-        <w:t>Atas de Reunião - 100%;</w:t>
-      </w:r>
-    </w:p>
-    <w:p>
-      <w:pPr>
-        <w:ind w:left="360"/>
+        <w:t>Atas de Reunião</w:t>
+      </w:r>
+    </w:p>
+    <w:p>
+      <w:pPr>
+        <w:ind w:left="720"/>
       </w:pPr>
       <w:r>
         <w:t>Link Reunião 1:</w:t>
@@ -1226,17 +1462,22 @@
       <w:r>
         <w:t xml:space="preserve"> </w:t>
       </w:r>
-      <w:hyperlink r:id="rId28" w:history="1">
+      <w:hyperlink r:id="rId31" w:history="1">
         <w:r>
           <w:rPr>
             <w:rStyle w:val="Hyperlink"/>
           </w:rPr>
-          <w:t>https://github.com/LucasBoz/apae/blob/master/7-Gerenciamento_de_Projeto/7.2-Ata_de_Reuniao/Ata%20de%201%C2%AA%20Reuni%C3%A3o.pdf</w:t>
+          <w:t>https://github.com/LucasBoz/apae/blob/1.0.0-RELEASE/7-Gerenciamento_de_Projeto/7.2-Ata_de_Reuniao/Ata%20de%201%C2%AA%20Reuni%C3%A3o.pdf</w:t>
         </w:r>
       </w:hyperlink>
     </w:p>
     <w:p>
       <w:pPr>
+        <w:ind w:left="720"/>
+      </w:pPr>
+    </w:p>
+    <w:p>
+      <w:pPr>
         <w:pStyle w:val="ListParagraph"/>
       </w:pPr>
     </w:p>
@@ -1247,7 +1488,7 @@
     </w:p>
     <w:p>
       <w:pPr>
-        <w:ind w:left="360"/>
+        <w:ind w:left="720"/>
       </w:pPr>
       <w:r>
         <w:t>Link Reunião 2:</w:t>
@@ -1255,17 +1496,22 @@
       <w:r>
         <w:t xml:space="preserve"> </w:t>
       </w:r>
-      <w:hyperlink r:id="rId29" w:history="1">
+      <w:hyperlink r:id="rId32" w:history="1">
         <w:r>
           <w:rPr>
             <w:rStyle w:val="Hyperlink"/>
           </w:rPr>
-          <w:t>https://github.com/LucasBoz/apae/blob/master/7-Gerenciamento_de_Projeto/7.2-Ata_de_Reuniao/Ata%20de%202%C2%AA%20Reuni%C3%A3o.pdf</w:t>
+          <w:t>https://github.com/LucasBoz/apae/blob/1.0.0-RELEASE/7-Gerenciamento_de_Projeto/7.2-Ata_de_Reuniao/Ata%20de%202%C2%AA%20Reuni%C3%A3o.pdf</w:t>
         </w:r>
       </w:hyperlink>
     </w:p>
     <w:p>
       <w:pPr>
+        <w:ind w:left="720"/>
+      </w:pPr>
+    </w:p>
+    <w:p>
+      <w:pPr>
         <w:ind w:left="360"/>
       </w:pPr>
     </w:p>
@@ -1276,7 +1522,7 @@
     </w:p>
     <w:p>
       <w:pPr>
-        <w:ind w:left="360"/>
+        <w:ind w:left="720"/>
       </w:pPr>
       <w:r>
         <w:t>Link Reunião 3:</w:t>
@@ -1284,12 +1530,12 @@
       <w:r>
         <w:t xml:space="preserve"> </w:t>
       </w:r>
-      <w:hyperlink r:id="rId30" w:history="1">
+      <w:hyperlink r:id="rId33" w:history="1">
         <w:r>
           <w:rPr>
             <w:rStyle w:val="Hyperlink"/>
           </w:rPr>
-          <w:t>https://github.com/LucasBoz/apae/blob/master/7-Gerenciamento_de_Projeto/7.2-Ata_de_Reuniao/Ata%20de%203%C2%AA%20Reuni%C3%A3o.pdf</w:t>
+          <w:t>https://github.com/LucasBoz/apae/blob/1.0.0-RELEASE/7-Gerenciamento_de_Projeto/7.2-Ata_de_Reuniao/Ata%20de%203%C2%AA%20Reuni%C3%A3o.pdf</w:t>
         </w:r>
       </w:hyperlink>
     </w:p>
@@ -1306,8 +1552,8 @@
       </w:pPr>
     </w:p>
     <w:sectPr>
-      <w:headerReference w:type="default" r:id="rId31"/>
-      <w:footerReference w:type="default" r:id="rId32"/>
+      <w:headerReference w:type="default" r:id="rId34"/>
+      <w:footerReference w:type="default" r:id="rId35"/>
       <w:pgSz w:w="11906" w:h="16838"/>
       <w:pgMar w:top="1440" w:right="1440" w:bottom="1440" w:left="1440" w:header="720" w:footer="720" w:gutter="0"/>
       <w:pgNumType w:start="1"/>
@@ -1481,7 +1727,7 @@
       <w:rPr>
         <w:noProof/>
       </w:rPr>
-      <w:t>1</w:t>
+      <w:t>5</w:t>
     </w:r>
     <w:r>
       <w:fldChar w:fldCharType="end"/>
@@ -1507,7 +1753,7 @@
       <w:rPr>
         <w:noProof/>
       </w:rPr>
-      <w:t>4</w:t>
+      <w:t>5</w:t>
     </w:r>
     <w:r>
       <w:fldChar w:fldCharType="end"/>
@@ -1986,7 +2232,7 @@
   <w:abstractNum w:abstractNumId="3" w15:restartNumberingAfterBreak="0">
     <w:nsid w:val="3BE74719"/>
     <w:multiLevelType w:val="hybridMultilevel"/>
-    <w:tmpl w:val="8D2086F0"/>
+    <w:tmpl w:val="F2A8B7BA"/>
     <w:lvl w:ilvl="0" w:tplc="04090001">
       <w:start w:val="1"/>
       <w:numFmt w:val="bullet"/>
@@ -2011,7 +2257,7 @@
         <w:rFonts w:ascii="Courier New" w:hAnsi="Courier New" w:cs="Courier New" w:hint="default"/>
       </w:rPr>
     </w:lvl>
-    <w:lvl w:ilvl="2" w:tplc="04160005" w:tentative="1">
+    <w:lvl w:ilvl="2" w:tplc="04160005">
       <w:start w:val="1"/>
       <w:numFmt w:val="bullet"/>
       <w:lvlText w:val=""/>
@@ -2023,7 +2269,7 @@
         <w:rFonts w:ascii="Wingdings" w:hAnsi="Wingdings" w:hint="default"/>
       </w:rPr>
     </w:lvl>
-    <w:lvl w:ilvl="3" w:tplc="04160001" w:tentative="1">
+    <w:lvl w:ilvl="3" w:tplc="04160001">
       <w:start w:val="1"/>
       <w:numFmt w:val="bullet"/>
       <w:lvlText w:val=""/>

</xml_diff>